<commit_message>
Added links to github projects, fixed a few capitalization errors and changed PostgresSQL to SQL
</commit_message>
<xml_diff>
--- a/Joel's Resume Long.docx
+++ b/Joel's Resume Long.docx
@@ -880,16 +880,14 @@
                 <w:szCs w:val="20"/>
               </w:rPr>
             </w:pPr>
-            <w:proofErr w:type="spellStart"/>
-            <w:r>
-              <w:rPr>
-                <w:rFonts w:ascii="Trebuchet MS" w:hAnsi="Trebuchet MS"/>
-                <w:sz w:val="20"/>
-                <w:szCs w:val="20"/>
-              </w:rPr>
-              <w:t>PostgreSQL</w:t>
-            </w:r>
-            <w:proofErr w:type="spellEnd"/>
+            <w:r>
+              <w:rPr>
+                <w:rFonts w:ascii="Trebuchet MS" w:hAnsi="Trebuchet MS"/>
+                <w:sz w:val="20"/>
+                <w:szCs w:val="20"/>
+              </w:rPr>
+              <w:t>SQL</w:t>
+            </w:r>
           </w:p>
         </w:tc>
       </w:tr>
@@ -1080,6 +1078,15 @@
         </w:rPr>
         <w:t xml:space="preserve"> client software with C#, .Net, SQL, and Visual Studio</w:t>
       </w:r>
+      <w:r>
+        <w:rPr>
+          <w:rFonts w:ascii="Trebuchet MS" w:hAnsi="Trebuchet MS"/>
+          <w:bCs/>
+          <w:sz w:val="20"/>
+          <w:szCs w:val="20"/>
+        </w:rPr>
+        <w:t>.</w:t>
+      </w:r>
     </w:p>
     <w:p>
       <w:pPr>
@@ -1115,7 +1122,16 @@
           <w:sz w:val="20"/>
           <w:szCs w:val="20"/>
         </w:rPr>
-        <w:t xml:space="preserve">Implemented new check box selection feature in the </w:t>
+        <w:t>Implemented new check b</w:t>
+      </w:r>
+      <w:r>
+        <w:rPr>
+          <w:rFonts w:ascii="Trebuchet MS" w:hAnsi="Trebuchet MS"/>
+          <w:bCs/>
+          <w:sz w:val="20"/>
+          <w:szCs w:val="20"/>
+        </w:rPr>
+        <w:t xml:space="preserve">ox selection feature in the </w:t>
       </w:r>
       <w:proofErr w:type="spellStart"/>
       <w:r>
@@ -1125,7 +1141,16 @@
           <w:sz w:val="20"/>
           <w:szCs w:val="20"/>
         </w:rPr>
-        <w:t>Finfolio</w:t>
+        <w:t>FinF</w:t>
+      </w:r>
+      <w:r>
+        <w:rPr>
+          <w:rFonts w:ascii="Trebuchet MS" w:hAnsi="Trebuchet MS"/>
+          <w:bCs/>
+          <w:sz w:val="20"/>
+          <w:szCs w:val="20"/>
+        </w:rPr>
+        <w:t>olio</w:t>
       </w:r>
       <w:proofErr w:type="spellEnd"/>
       <w:r>
@@ -1136,6 +1161,15 @@
           <w:szCs w:val="20"/>
         </w:rPr>
         <w:t xml:space="preserve"> client with C#, .Net, and XAML</w:t>
+      </w:r>
+      <w:r>
+        <w:rPr>
+          <w:rFonts w:ascii="Trebuchet MS" w:hAnsi="Trebuchet MS"/>
+          <w:bCs/>
+          <w:sz w:val="20"/>
+          <w:szCs w:val="20"/>
+        </w:rPr>
+        <w:t>.</w:t>
       </w:r>
     </w:p>
     <w:p>
@@ -1231,6 +1265,15 @@
         <w:t>webservices</w:t>
       </w:r>
       <w:proofErr w:type="spellEnd"/>
+      <w:r>
+        <w:rPr>
+          <w:rFonts w:ascii="Trebuchet MS" w:hAnsi="Trebuchet MS"/>
+          <w:bCs/>
+          <w:sz w:val="20"/>
+          <w:szCs w:val="20"/>
+        </w:rPr>
+        <w:t>.</w:t>
+      </w:r>
     </w:p>
     <w:p>
       <w:pPr>
@@ -1766,7 +1809,27 @@
           <w:sz w:val="20"/>
           <w:szCs w:val="20"/>
         </w:rPr>
-        <w:t xml:space="preserve">that would run with tens of thousands of threads concurrently </w:t>
+        <w:t xml:space="preserve">that would run </w:t>
+      </w:r>
+      <w:proofErr w:type="gramStart"/>
+      <w:r>
+        <w:rPr>
+          <w:rFonts w:ascii="Trebuchet MS" w:hAnsi="Trebuchet MS"/>
+          <w:bCs/>
+          <w:sz w:val="20"/>
+          <w:szCs w:val="20"/>
+        </w:rPr>
+        <w:t>with</w:t>
+      </w:r>
+      <w:proofErr w:type="gramEnd"/>
+      <w:r>
+        <w:rPr>
+          <w:rFonts w:ascii="Trebuchet MS" w:hAnsi="Trebuchet MS"/>
+          <w:bCs/>
+          <w:sz w:val="20"/>
+          <w:szCs w:val="20"/>
+        </w:rPr>
+        <w:t xml:space="preserve"> tens of thousands of threads concurrently </w:t>
       </w:r>
       <w:r>
         <w:rPr>
@@ -2745,8 +2808,6 @@
           <w:szCs w:val="20"/>
         </w:rPr>
       </w:pPr>
-      <w:bookmarkStart w:id="0" w:name="_GoBack"/>
-      <w:bookmarkEnd w:id="0"/>
     </w:p>
     <w:tbl>
       <w:tblPr>
@@ -3530,15 +3591,18 @@
                 <w:szCs w:val="20"/>
               </w:rPr>
             </w:pPr>
-            <w:r>
-              <w:rPr>
-                <w:rFonts w:ascii="Trebuchet MS" w:hAnsi="Trebuchet MS"/>
-                <w:bCs/>
-                <w:sz w:val="20"/>
-                <w:szCs w:val="20"/>
-              </w:rPr>
-              <w:t>https://github.com/joelself/GoogleCacheBrowser</w:t>
-            </w:r>
+            <w:hyperlink r:id="rId7" w:history="1">
+              <w:r>
+                <w:rPr>
+                  <w:rStyle w:val="Hyperlink"/>
+                  <w:rFonts w:ascii="Trebuchet MS" w:hAnsi="Trebuchet MS"/>
+                  <w:bCs/>
+                  <w:sz w:val="20"/>
+                  <w:szCs w:val="20"/>
+                </w:rPr>
+                <w:t>https://github.com/joelself/GoogleCacheBrowser</w:t>
+              </w:r>
+            </w:hyperlink>
           </w:p>
         </w:tc>
       </w:tr>
@@ -3575,7 +3639,23 @@
           <w:sz w:val="20"/>
           <w:szCs w:val="20"/>
         </w:rPr>
-        <w:t>Google Cache Browser: A Chrome browser extension that lets you seamlessly browse the google cache as if you were browsing the real websites.</w:t>
+        <w:t xml:space="preserve">A Chrome browser extension </w:t>
+      </w:r>
+      <w:r>
+        <w:rPr>
+          <w:rFonts w:ascii="Trebuchet MS" w:hAnsi="Trebuchet MS"/>
+          <w:sz w:val="20"/>
+          <w:szCs w:val="20"/>
+        </w:rPr>
+        <w:t xml:space="preserve">using JavaScript, HTML, and CSS </w:t>
+      </w:r>
+      <w:r>
+        <w:rPr>
+          <w:rFonts w:ascii="Trebuchet MS" w:hAnsi="Trebuchet MS"/>
+          <w:sz w:val="20"/>
+          <w:szCs w:val="20"/>
+        </w:rPr>
+        <w:t>that lets you seamlessly browse the google cache as if you were browsing the real websites.</w:t>
       </w:r>
     </w:p>
     <w:p>
@@ -3739,15 +3819,18 @@
                 <w:szCs w:val="20"/>
               </w:rPr>
             </w:pPr>
-            <w:r>
-              <w:rPr>
-                <w:rFonts w:ascii="Trebuchet MS" w:hAnsi="Trebuchet MS"/>
-                <w:bCs/>
-                <w:sz w:val="20"/>
-                <w:szCs w:val="20"/>
-              </w:rPr>
-              <w:t>https://github.com/joelself/FannCSharp</w:t>
-            </w:r>
+            <w:hyperlink r:id="rId8" w:history="1">
+              <w:r>
+                <w:rPr>
+                  <w:rStyle w:val="Hyperlink"/>
+                  <w:rFonts w:ascii="Trebuchet MS" w:hAnsi="Trebuchet MS"/>
+                  <w:bCs/>
+                  <w:sz w:val="20"/>
+                  <w:szCs w:val="20"/>
+                </w:rPr>
+                <w:t>https://github.com/joelself/FannCSharp</w:t>
+              </w:r>
+            </w:hyperlink>
           </w:p>
         </w:tc>
       </w:tr>
@@ -3784,8 +3867,320 @@
           <w:sz w:val="20"/>
           <w:szCs w:val="20"/>
         </w:rPr>
-        <w:t>A work-in-progress wrapper around the FANN (Fast Artificial Neural Network) library that lets you use FANN from C#.</w:t>
-      </w:r>
+        <w:t>A work-in-progress wrapper around the FANN (Fast Artificial Neural Network)</w:t>
+      </w:r>
+      <w:r>
+        <w:rPr>
+          <w:rFonts w:ascii="Trebuchet MS" w:hAnsi="Trebuchet MS"/>
+          <w:sz w:val="20"/>
+          <w:szCs w:val="20"/>
+        </w:rPr>
+        <w:t xml:space="preserve"> C/C++</w:t>
+      </w:r>
+      <w:r>
+        <w:rPr>
+          <w:rFonts w:ascii="Trebuchet MS" w:hAnsi="Trebuchet MS"/>
+          <w:sz w:val="20"/>
+          <w:szCs w:val="20"/>
+        </w:rPr>
+        <w:t xml:space="preserve"> library that lets you use FANN</w:t>
+      </w:r>
+      <w:r>
+        <w:rPr>
+          <w:rFonts w:ascii="Trebuchet MS" w:hAnsi="Trebuchet MS"/>
+          <w:sz w:val="20"/>
+          <w:szCs w:val="20"/>
+        </w:rPr>
+        <w:t xml:space="preserve"> </w:t>
+      </w:r>
+      <w:r>
+        <w:rPr>
+          <w:rFonts w:ascii="Trebuchet MS" w:hAnsi="Trebuchet MS"/>
+          <w:sz w:val="20"/>
+          <w:szCs w:val="20"/>
+        </w:rPr>
+        <w:t>from C#.</w:t>
+      </w:r>
+    </w:p>
+    <w:p>
+      <w:pPr>
+        <w:suppressAutoHyphens w:val="0"/>
+        <w:spacing w:line="280" w:lineRule="exact"/>
+        <w:ind w:left="720" w:hanging="360"/>
+        <w:jc w:val="both"/>
+        <w:rPr>
+          <w:rFonts w:ascii="Trebuchet MS" w:hAnsi="Trebuchet MS"/>
+          <w:sz w:val="20"/>
+          <w:szCs w:val="20"/>
+        </w:rPr>
+      </w:pPr>
+      <w:r>
+        <w:rPr>
+          <w:rFonts w:ascii="Trebuchet MS" w:hAnsi="Trebuchet MS" w:cs="Arial"/>
+          <w:color w:val="000000"/>
+        </w:rPr>
+        <w:t>▪</w:t>
+      </w:r>
+      <w:r>
+        <w:rPr>
+          <w:rFonts w:ascii="Trebuchet MS" w:hAnsi="Trebuchet MS" w:cs="Arial"/>
+          <w:color w:val="000000"/>
+        </w:rPr>
+        <w:tab/>
+      </w:r>
+      <w:r>
+        <w:rPr>
+          <w:rFonts w:ascii="Trebuchet MS" w:hAnsi="Trebuchet MS"/>
+          <w:sz w:val="20"/>
+          <w:szCs w:val="20"/>
+        </w:rPr>
+        <w:t>Rewrote classes and methods to follow C# conventions more closely</w:t>
+      </w:r>
+      <w:r>
+        <w:rPr>
+          <w:rFonts w:ascii="Trebuchet MS" w:hAnsi="Trebuchet MS"/>
+          <w:sz w:val="20"/>
+          <w:szCs w:val="20"/>
+        </w:rPr>
+        <w:t>.</w:t>
+      </w:r>
+    </w:p>
+    <w:p>
+      <w:pPr>
+        <w:suppressAutoHyphens w:val="0"/>
+        <w:spacing w:line="280" w:lineRule="exact"/>
+        <w:ind w:left="720" w:hanging="360"/>
+        <w:jc w:val="both"/>
+        <w:rPr>
+          <w:rFonts w:ascii="Trebuchet MS" w:hAnsi="Trebuchet MS"/>
+          <w:sz w:val="20"/>
+          <w:szCs w:val="20"/>
+        </w:rPr>
+      </w:pPr>
+    </w:p>
+    <w:tbl>
+      <w:tblPr>
+        <w:tblStyle w:val="TableGrid"/>
+        <w:tblW w:w="0" w:type="auto"/>
+        <w:tblBorders>
+          <w:top w:val="none" w:sz="0" w:space="0" w:color="auto"/>
+          <w:left w:val="none" w:sz="0" w:space="0" w:color="auto"/>
+          <w:bottom w:val="none" w:sz="0" w:space="0" w:color="auto"/>
+          <w:right w:val="none" w:sz="0" w:space="0" w:color="auto"/>
+          <w:insideH w:val="none" w:sz="0" w:space="0" w:color="auto"/>
+          <w:insideV w:val="none" w:sz="0" w:space="0" w:color="auto"/>
+        </w:tblBorders>
+        <w:tblLook w:val="04A0" w:firstRow="1" w:lastRow="0" w:firstColumn="1" w:lastColumn="0" w:noHBand="0" w:noVBand="1"/>
+      </w:tblPr>
+      <w:tblGrid>
+        <w:gridCol w:w="4410"/>
+        <w:gridCol w:w="4950"/>
+      </w:tblGrid>
+      <w:tr>
+        <w:tc>
+          <w:tcPr>
+            <w:tcW w:w="4410" w:type="dxa"/>
+          </w:tcPr>
+          <w:p>
+            <w:pPr>
+              <w:rPr>
+                <w:rFonts w:ascii="Trebuchet MS" w:hAnsi="Trebuchet MS"/>
+                <w:b/>
+                <w:bCs/>
+                <w:sz w:val="20"/>
+                <w:szCs w:val="20"/>
+              </w:rPr>
+            </w:pPr>
+            <w:r>
+              <w:rPr>
+                <w:rFonts w:ascii="Trebuchet MS" w:hAnsi="Trebuchet MS"/>
+                <w:b/>
+                <w:bCs/>
+                <w:sz w:val="20"/>
+                <w:szCs w:val="20"/>
+              </w:rPr>
+              <w:t>Page</w:t>
+            </w:r>
+            <w:r>
+              <w:rPr>
+                <w:rFonts w:ascii="Trebuchet MS" w:hAnsi="Trebuchet MS"/>
+                <w:b/>
+                <w:bCs/>
+                <w:sz w:val="20"/>
+                <w:szCs w:val="20"/>
+              </w:rPr>
+              <w:t xml:space="preserve"> </w:t>
+            </w:r>
+            <w:r>
+              <w:rPr>
+                <w:rFonts w:ascii="Trebuchet MS" w:hAnsi="Trebuchet MS"/>
+                <w:b/>
+                <w:bCs/>
+                <w:sz w:val="20"/>
+                <w:szCs w:val="20"/>
+              </w:rPr>
+              <w:t>To</w:t>
+            </w:r>
+            <w:r>
+              <w:rPr>
+                <w:rFonts w:ascii="Trebuchet MS" w:hAnsi="Trebuchet MS"/>
+                <w:b/>
+                <w:bCs/>
+                <w:sz w:val="20"/>
+                <w:szCs w:val="20"/>
+              </w:rPr>
+              <w:t xml:space="preserve"> </w:t>
+            </w:r>
+            <w:r>
+              <w:rPr>
+                <w:rFonts w:ascii="Trebuchet MS" w:hAnsi="Trebuchet MS"/>
+                <w:b/>
+                <w:bCs/>
+                <w:sz w:val="20"/>
+                <w:szCs w:val="20"/>
+              </w:rPr>
+              <w:t>Fiddle</w:t>
+            </w:r>
+          </w:p>
+        </w:tc>
+        <w:tc>
+          <w:tcPr>
+            <w:tcW w:w="4950" w:type="dxa"/>
+          </w:tcPr>
+          <w:p>
+            <w:pPr>
+              <w:jc w:val="right"/>
+              <w:rPr>
+                <w:rFonts w:ascii="Trebuchet MS" w:hAnsi="Trebuchet MS"/>
+                <w:bCs/>
+                <w:sz w:val="20"/>
+                <w:szCs w:val="20"/>
+              </w:rPr>
+            </w:pPr>
+            <w:hyperlink r:id="rId9" w:history="1">
+              <w:r>
+                <w:rPr>
+                  <w:rStyle w:val="Hyperlink"/>
+                  <w:rFonts w:ascii="Trebuchet MS" w:hAnsi="Trebuchet MS"/>
+                  <w:bCs/>
+                  <w:sz w:val="20"/>
+                  <w:szCs w:val="20"/>
+                </w:rPr>
+                <w:t>https://github.com/joelself/PageToFiddle</w:t>
+              </w:r>
+            </w:hyperlink>
+          </w:p>
+        </w:tc>
+      </w:tr>
+    </w:tbl>
+    <w:p>
+      <w:pPr>
+        <w:suppressAutoHyphens w:val="0"/>
+        <w:spacing w:line="280" w:lineRule="exact"/>
+        <w:ind w:left="720" w:hanging="360"/>
+        <w:jc w:val="both"/>
+        <w:rPr>
+          <w:rFonts w:ascii="Trebuchet MS" w:hAnsi="Trebuchet MS"/>
+          <w:sz w:val="20"/>
+          <w:szCs w:val="20"/>
+        </w:rPr>
+      </w:pPr>
+      <w:r>
+        <w:rPr>
+          <w:rFonts w:ascii="Trebuchet MS" w:hAnsi="Trebuchet MS" w:cs="Arial"/>
+          <w:color w:val="000000"/>
+        </w:rPr>
+        <w:t>▪</w:t>
+      </w:r>
+      <w:r>
+        <w:rPr>
+          <w:rFonts w:ascii="Trebuchet MS" w:hAnsi="Trebuchet MS" w:cs="Arial"/>
+          <w:color w:val="000000"/>
+        </w:rPr>
+        <w:tab/>
+      </w:r>
+      <w:r>
+        <w:rPr>
+          <w:rFonts w:ascii="Trebuchet MS" w:hAnsi="Trebuchet MS"/>
+          <w:sz w:val="20"/>
+          <w:szCs w:val="20"/>
+        </w:rPr>
+        <w:t xml:space="preserve">A work-in-progress Chrome browser extension </w:t>
+      </w:r>
+      <w:r>
+        <w:rPr>
+          <w:rFonts w:ascii="Trebuchet MS" w:hAnsi="Trebuchet MS"/>
+          <w:sz w:val="20"/>
+          <w:szCs w:val="20"/>
+        </w:rPr>
+        <w:t xml:space="preserve">using JavaScript, HTML, and CSS </w:t>
+      </w:r>
+      <w:r>
+        <w:rPr>
+          <w:rFonts w:ascii="Trebuchet MS" w:hAnsi="Trebuchet MS"/>
+          <w:sz w:val="20"/>
+          <w:szCs w:val="20"/>
+        </w:rPr>
+        <w:t xml:space="preserve">that takes the page you are currently visiting and turns it into a </w:t>
+      </w:r>
+      <w:hyperlink r:id="rId10" w:history="1">
+        <w:proofErr w:type="spellStart"/>
+        <w:r>
+          <w:rPr>
+            <w:rStyle w:val="Hyperlink"/>
+            <w:rFonts w:ascii="Trebuchet MS" w:hAnsi="Trebuchet MS"/>
+            <w:sz w:val="20"/>
+            <w:szCs w:val="20"/>
+          </w:rPr>
+          <w:t>JSFiddle</w:t>
+        </w:r>
+        <w:proofErr w:type="spellEnd"/>
+      </w:hyperlink>
+      <w:r>
+        <w:rPr>
+          <w:rFonts w:ascii="Trebuchet MS" w:hAnsi="Trebuchet MS"/>
+          <w:sz w:val="20"/>
+          <w:szCs w:val="20"/>
+        </w:rPr>
+        <w:t>.</w:t>
+      </w:r>
+    </w:p>
+    <w:p>
+      <w:pPr>
+        <w:suppressAutoHyphens w:val="0"/>
+        <w:spacing w:line="280" w:lineRule="exact"/>
+        <w:ind w:left="720" w:hanging="360"/>
+        <w:jc w:val="both"/>
+        <w:rPr>
+          <w:rFonts w:ascii="Trebuchet MS" w:hAnsi="Trebuchet MS"/>
+          <w:sz w:val="20"/>
+          <w:szCs w:val="20"/>
+        </w:rPr>
+      </w:pPr>
+      <w:r>
+        <w:rPr>
+          <w:rFonts w:ascii="Trebuchet MS" w:hAnsi="Trebuchet MS" w:cs="Arial"/>
+          <w:color w:val="000000"/>
+        </w:rPr>
+        <w:t>▪</w:t>
+      </w:r>
+      <w:r>
+        <w:rPr>
+          <w:rFonts w:ascii="Trebuchet MS" w:hAnsi="Trebuchet MS" w:cs="Arial"/>
+          <w:color w:val="000000"/>
+        </w:rPr>
+        <w:tab/>
+      </w:r>
+      <w:r>
+        <w:rPr>
+          <w:rFonts w:ascii="Trebuchet MS" w:hAnsi="Trebuchet MS"/>
+          <w:sz w:val="20"/>
+          <w:szCs w:val="20"/>
+        </w:rPr>
+        <w:t>Takes inline JavaScript and CSS and puts them in their respective panes. Finds external JavaScript and CSS links and put them in the external resources list. Extracts the HTML body and puts it in the HTML pane.</w:t>
+      </w:r>
+      <w:bookmarkStart w:id="0" w:name="_GoBack"/>
+      <w:bookmarkEnd w:id="0"/>
     </w:p>
     <w:p>
       <w:pPr>
@@ -5524,7 +5919,7 @@
 </file>
 
 <file path=customXml/itemProps1.xml><?xml version="1.0" encoding="utf-8"?>
-<ds:datastoreItem xmlns:ds="http://schemas.openxmlformats.org/officeDocument/2006/customXml" ds:itemID="{C42D82A1-9031-452A-A2B2-963ABC0A153B}">
+<ds:datastoreItem xmlns:ds="http://schemas.openxmlformats.org/officeDocument/2006/customXml" ds:itemID="{41B37762-0457-40E5-90AB-CE8C8BB5792F}">
   <ds:schemaRefs>
     <ds:schemaRef ds:uri="http://schemas.openxmlformats.org/officeDocument/2006/bibliography"/>
   </ds:schemaRefs>

</xml_diff>